<commit_message>
Deploying to gh-pages from @ csci-1301/csci-1301.github.io@94bc21fbff371053615fb884577520c25ba157e5 🚀
</commit_message>
<xml_diff>
--- a/labs/ClassDiagram/index.docx
+++ b/labs/ClassDiagram/index.docx
@@ -34,7 +34,7 @@
         <w:pStyle w:val="Date"/>
       </w:pPr>
       <w:r>
-        <w:t xml:space="preserve">June  30, 2021 (05:30:19 PM)</w:t>
+        <w:t xml:space="preserve">June  30, 2021 (05:30:51 PM)</w:t>
       </w:r>
     </w:p>
     <w:sdt>
@@ -123,7 +123,7 @@
     <w:bookmarkStart w:id="23" w:name="interpreting-a-uml-class-diagram"/>
     <w:p>
       <w:pPr>
-        <w:pStyle w:val="Heading2"/>
+        <w:pStyle w:val="Heading1"/>
       </w:pPr>
       <w:r>
         <w:t xml:space="preserve">Interpreting a UML class diagram</w:t>
@@ -493,7 +493,7 @@
     <w:bookmarkStart w:id="24" w:name="writing-your-own-class-diagram"/>
     <w:p>
       <w:pPr>
-        <w:pStyle w:val="Heading2"/>
+        <w:pStyle w:val="Heading1"/>
       </w:pPr>
       <w:r>
         <w:t xml:space="preserve">Writing your own class diagram</w:t>

</xml_diff>

<commit_message>
Deploying to gh-pages from @ csci-1301/csci-1301.github.io@660a79d14ffa3f1a88ddb44896b29ce87b505cd5 🚀
</commit_message>
<xml_diff>
--- a/labs/ClassDiagram/index.docx
+++ b/labs/ClassDiagram/index.docx
@@ -34,7 +34,7 @@
         <w:pStyle w:val="Date"/>
       </w:pPr>
       <w:r>
-        <w:t xml:space="preserve">June  30, 2021 (05:35:00 PM)</w:t>
+        <w:t xml:space="preserve">June  30, 2021 (05:36:47 PM)</w:t>
       </w:r>
     </w:p>
     <w:sdt>
@@ -151,7 +151,7 @@
               <a:graphicData uri="http://schemas.openxmlformats.org/drawingml/2006/picture">
                 <pic:pic>
                   <pic:nvPicPr>
-                    <pic:cNvPr descr="img/account_class.png" id="0" name="Picture"/>
+                    <pic:cNvPr descr="./img/account_class.png" id="0" name="Picture"/>
                     <pic:cNvPicPr>
                       <a:picLocks noChangeArrowheads="1" noChangeAspect="1"/>
                     </pic:cNvPicPr>
@@ -766,7 +766,7 @@
               <a:graphicData uri="http://schemas.openxmlformats.org/drawingml/2006/picture">
                 <pic:pic>
                   <pic:nvPicPr>
-                    <pic:cNvPr descr="img/activity_diag_vote_if_else.svg" id="0" name="Picture"/>
+                    <pic:cNvPr descr="./img/activity_diag_vote_if_else.svg" id="0" name="Picture"/>
                     <pic:cNvPicPr>
                       <a:picLocks noChangeArrowheads="1" noChangeAspect="1"/>
                     </pic:cNvPicPr>

</xml_diff>

<commit_message>
Deploying to gh-pages from @ csci-1301/csci-1301.github.io@5d8e718d7e53c17f530865d0b89458a640887a79 🚀
</commit_message>
<xml_diff>
--- a/labs/ClassDiagram/index.docx
+++ b/labs/ClassDiagram/index.docx
@@ -34,7 +34,7 @@
         <w:pStyle w:val="Date"/>
       </w:pPr>
       <w:r>
-        <w:t xml:space="preserve">June  30, 2021 (05:36:47 PM)</w:t>
+        <w:t xml:space="preserve">June  30, 2021 (05:53:54 PM)</w:t>
       </w:r>
     </w:p>
     <w:sdt>
@@ -84,21 +84,7 @@
         <w:t xml:space="preserve"> </w:t>
       </w:r>
       <w:r>
-        <w:t xml:space="preserve">UML is used to represents many different</w:t>
-      </w:r>
-      <w:r>
-        <w:t xml:space="preserve"> </w:t>
-      </w:r>
-      <w:hyperlink r:id="rId21">
-        <w:r>
-          <w:rPr>
-            <w:rStyle w:val="Hyperlink"/>
-          </w:rPr>
-          <w:t xml:space="preserve">types of diagrams</w:t>
-        </w:r>
-      </w:hyperlink>
-      <w:r>
-        <w:t xml:space="preserve">.</w:t>
+        <w:t xml:space="preserve">UML can represent many different types of diagrams.</w:t>
       </w:r>
       <w:r>
         <w:t xml:space="preserve"> </w:t>
@@ -120,7 +106,7 @@
         <w:t xml:space="preserve">.</w:t>
       </w:r>
     </w:p>
-    <w:bookmarkStart w:id="23" w:name="interpreting-a-uml-class-diagram"/>
+    <w:bookmarkStart w:id="21" w:name="interpreting-a-uml-class-diagram"/>
     <w:p>
       <w:pPr>
         <w:pStyle w:val="Heading1"/>
@@ -139,63 +125,94 @@
     </w:p>
     <w:p>
       <w:pPr>
-        <w:pStyle w:val="CaptionedFigure"/>
-      </w:pPr>
-      <w:r>
-        <w:drawing>
-          <wp:inline>
-            <wp:extent cx="5334000" cy="2920425"/>
-            <wp:effectExtent b="0" l="0" r="0" t="0"/>
-            <wp:docPr descr="“Class diagram for a bank account”" title="" id="1" name="Picture"/>
-            <a:graphic>
-              <a:graphicData uri="http://schemas.openxmlformats.org/drawingml/2006/picture">
-                <pic:pic>
-                  <pic:nvPicPr>
-                    <pic:cNvPr descr="./img/account_class.png" id="0" name="Picture"/>
-                    <pic:cNvPicPr>
-                      <a:picLocks noChangeArrowheads="1" noChangeAspect="1"/>
-                    </pic:cNvPicPr>
-                  </pic:nvPicPr>
-                  <pic:blipFill>
-                    <a:blip r:embed="rId22"/>
-                    <a:stretch>
-                      <a:fillRect/>
-                    </a:stretch>
-                  </pic:blipFill>
-                  <pic:spPr bwMode="auto">
-                    <a:xfrm>
-                      <a:off x="0" y="0"/>
-                      <a:ext cx="5334000" cy="2920425"/>
-                    </a:xfrm>
-                    <a:prstGeom prst="rect">
-                      <a:avLst/>
-                    </a:prstGeom>
-                    <a:noFill/>
-                    <a:ln w="9525">
-                      <a:noFill/>
-                      <a:headEnd/>
-                      <a:tailEnd/>
-                    </a:ln>
-                  </pic:spPr>
-                </pic:pic>
-              </a:graphicData>
-            </a:graphic>
-          </wp:inline>
-        </w:drawing>
-      </w:r>
-    </w:p>
-    <w:p>
-      <w:pPr>
-        <w:pStyle w:val="ImageCaption"/>
-      </w:pPr>
-      <w:r>
-        <w:t xml:space="preserve">“</w:t>
-      </w:r>
-      <w:r>
-        <w:t xml:space="preserve">Class diagram for a bank account</w:t>
-      </w:r>
-      <w:r>
-        <w:t xml:space="preserve">”</w:t>
+        <w:pStyle w:val="SourceCode"/>
+      </w:pPr>
+      <w:r>
+        <w:rPr>
+          <w:rStyle w:val="VerbatimChar"/>
+        </w:rPr>
+        <w:t xml:space="preserve">|===========================================|</w:t>
+      </w:r>
+      <w:r>
+        <w:br/>
+      </w:r>
+      <w:r>
+        <w:rPr>
+          <w:rStyle w:val="VerbatimChar"/>
+        </w:rPr>
+        <w:t xml:space="preserve">|                 Account                   |</w:t>
+      </w:r>
+      <w:r>
+        <w:br/>
+      </w:r>
+      <w:r>
+        <w:rPr>
+          <w:rStyle w:val="VerbatimChar"/>
+        </w:rPr>
+        <w:t xml:space="preserve">|-------------------------------------------|</w:t>
+      </w:r>
+      <w:r>
+        <w:br/>
+      </w:r>
+      <w:r>
+        <w:rPr>
+          <w:rStyle w:val="VerbatimChar"/>
+        </w:rPr>
+        <w:t xml:space="preserve">| - balance : decimal                       |</w:t>
+      </w:r>
+      <w:r>
+        <w:br/>
+      </w:r>
+      <w:r>
+        <w:rPr>
+          <w:rStyle w:val="VerbatimChar"/>
+        </w:rPr>
+        <w:t xml:space="preserve">|-------------------------------------------|</w:t>
+      </w:r>
+      <w:r>
+        <w:br/>
+      </w:r>
+      <w:r>
+        <w:rPr>
+          <w:rStyle w:val="VerbatimChar"/>
+        </w:rPr>
+        <w:t xml:space="preserve">| + GetBalance():decimal                    |</w:t>
+      </w:r>
+      <w:r>
+        <w:br/>
+      </w:r>
+      <w:r>
+        <w:rPr>
+          <w:rStyle w:val="VerbatimChar"/>
+        </w:rPr>
+        <w:t xml:space="preserve">| + DisplayBalance():void                   |</w:t>
+      </w:r>
+      <w:r>
+        <w:br/>
+      </w:r>
+      <w:r>
+        <w:rPr>
+          <w:rStyle w:val="VerbatimChar"/>
+        </w:rPr>
+        <w:t xml:space="preserve">| + AddFunds(amount:decimal):void           |</w:t>
+      </w:r>
+      <w:r>
+        <w:br/>
+      </w:r>
+      <w:r>
+        <w:rPr>
+          <w:rStyle w:val="VerbatimChar"/>
+        </w:rPr>
+        <w:t xml:space="preserve">| + Withdraw(amount:decimal):bool           |</w:t>
+      </w:r>
+      <w:r>
+        <w:br/>
+      </w:r>
+      <w:r>
+        <w:rPr>
+          <w:rStyle w:val="VerbatimChar"/>
+        </w:rPr>
+        <w:t xml:space="preserve">|===========================================|</w:t>
       </w:r>
     </w:p>
     <w:p>
@@ -307,7 +324,7 @@
         <w:t xml:space="preserve"> </w:t>
       </w:r>
       <w:r>
-        <w:t xml:space="preserve">we might need such similar methods?</w:t>
+        <w:t xml:space="preserve">we might need two such similar methods?</w:t>
       </w:r>
     </w:p>
     <w:p>
@@ -343,7 +360,7 @@
         <w:t xml:space="preserve"> </w:t>
       </w:r>
       <w:r>
-        <w:t xml:space="preserve">method returns the current value of balance,</w:t>
+        <w:t xml:space="preserve">returns the current value of balance,</w:t>
       </w:r>
     </w:p>
     <w:p>
@@ -363,7 +380,7 @@
         <w:t xml:space="preserve"> </w:t>
       </w:r>
       <w:r>
-        <w:t xml:space="preserve">will display the current balance at the screen formatted as currency, for example:</w:t>
+        <w:t xml:space="preserve">displays the current balance at the screen formatted as currency, for example:</w:t>
       </w:r>
     </w:p>
     <w:p>
@@ -480,6 +497,12 @@
         </w:rPr>
         <w:t xml:space="preserve">false</w:t>
       </w:r>
+      <w:r>
+        <w:t xml:space="preserve"> </w:t>
+      </w:r>
+      <w:r>
+        <w:t xml:space="preserve">to indicate withdrawal was unsuccessful.</w:t>
+      </w:r>
     </w:p>
     <w:p>
       <w:pPr>
@@ -489,8 +512,8 @@
         <w:t xml:space="preserve">implement your version of this class in C#.</w:t>
       </w:r>
     </w:p>
-    <w:bookmarkEnd w:id="23"/>
-    <w:bookmarkStart w:id="24" w:name="writing-your-own-class-diagram"/>
+    <w:bookmarkEnd w:id="21"/>
+    <w:bookmarkStart w:id="22" w:name="writing-your-own-class-diagram"/>
     <w:p>
       <w:pPr>
         <w:pStyle w:val="Heading1"/>
@@ -642,8 +665,8 @@
         <w:t xml:space="preserve">one method to multiply the length and width of a precise rectangle by an ratio given in argument as an integer</w:t>
       </w:r>
     </w:p>
-    <w:bookmarkEnd w:id="24"/>
-    <w:bookmarkStart w:id="28" w:name="pushing-further-optional"/>
+    <w:bookmarkEnd w:id="22"/>
+    <w:bookmarkStart w:id="26" w:name="pushing-further-optional"/>
     <w:p>
       <w:pPr>
         <w:pStyle w:val="Heading1"/>
@@ -668,18 +691,17 @@
         </w:numPr>
       </w:pPr>
       <w:r>
-        <w:t xml:space="preserve">Class diagrams are just a special case of UML diagram.</w:t>
-      </w:r>
-      <w:r>
-        <w:t xml:space="preserve"> </w:t>
-      </w:r>
-      <w:r>
-        <w:t xml:space="preserve">Have a look at</w:t>
-      </w:r>
-      <w:r>
-        <w:t xml:space="preserve"> </w:t>
-      </w:r>
-      <w:hyperlink r:id="rId21">
+        <w:t xml:space="preserve">Class diagrams are just a special case of UML diagram. Have a look at</w:t>
+      </w:r>
+    </w:p>
+    <w:p>
+      <w:pPr>
+        <w:numPr>
+          <w:ilvl w:val="0"/>
+          <w:numId w:val="1000"/>
+        </w:numPr>
+      </w:pPr>
+      <w:hyperlink r:id="rId23">
         <w:r>
           <w:rPr>
             <w:rStyle w:val="Hyperlink"/>
@@ -687,12 +709,14 @@
           <w:t xml:space="preserve">https://en.wikipedia.org/wiki/Unified_Modeling_Language#Diagrams</w:t>
         </w:r>
       </w:hyperlink>
-      <w:r>
-        <w:t xml:space="preserve">.</w:t>
-      </w:r>
-      <w:r>
-        <w:t xml:space="preserve"> </w:t>
-      </w:r>
+    </w:p>
+    <w:p>
+      <w:pPr>
+        <w:numPr>
+          <w:ilvl w:val="0"/>
+          <w:numId w:val="1000"/>
+        </w:numPr>
+      </w:pPr>
       <w:r>
         <w:t xml:space="preserve">In which category are class diagrams: behavior, or structure diagram?</w:t>
       </w:r>
@@ -705,7 +729,7 @@
         </w:numPr>
       </w:pPr>
       <w:r>
-        <w:t xml:space="preserve">Besides attributes and methods, class diagrams can also represent relationships between classes.</w:t>
+        <w:t xml:space="preserve">Besides modelling attributes and methods, class diagrams can also represent relationships between classes.</w:t>
       </w:r>
       <w:r>
         <w:br/>
@@ -713,10 +737,15 @@
       <w:r>
         <w:t xml:space="preserve">Have a look at</w:t>
       </w:r>
-      <w:r>
-        <w:t xml:space="preserve"> </w:t>
-      </w:r>
-      <w:hyperlink r:id="rId25">
+    </w:p>
+    <w:p>
+      <w:pPr>
+        <w:numPr>
+          <w:ilvl w:val="0"/>
+          <w:numId w:val="1000"/>
+        </w:numPr>
+      </w:pPr>
+      <w:hyperlink r:id="rId24">
         <w:r>
           <w:rPr>
             <w:rStyle w:val="Hyperlink"/>
@@ -724,11 +753,16 @@
           <w:t xml:space="preserve">https://en.wikipedia.org/wiki/Class_diagram/</w:t>
         </w:r>
       </w:hyperlink>
-      <w:r>
-        <w:t xml:space="preserve"> </w:t>
-      </w:r>
-      <w:r>
-        <w:t xml:space="preserve">for more examples of class diagrams.</w:t>
+    </w:p>
+    <w:p>
+      <w:pPr>
+        <w:numPr>
+          <w:ilvl w:val="0"/>
+          <w:numId w:val="1000"/>
+        </w:numPr>
+      </w:pPr>
+      <w:r>
+        <w:t xml:space="preserve">for more examples of class diagrams and its uses.</w:t>
       </w:r>
     </w:p>
     <w:p>
@@ -747,90 +781,16 @@
       <w:r>
         <w:t xml:space="preserve">You will occasionally see activity diagrams in the lecture notes.</w:t>
       </w:r>
-    </w:p>
-    <w:p>
-      <w:pPr>
-        <w:numPr>
-          <w:ilvl w:val="0"/>
-          <w:numId w:val="1000"/>
-        </w:numPr>
-        <w:pStyle w:val="CaptionedFigure"/>
-      </w:pPr>
-      <w:r>
-        <w:drawing>
-          <wp:inline>
-            <wp:extent cx="4829175" cy="3086100"/>
-            <wp:effectExtent b="0" l="0" r="0" t="0"/>
-            <wp:docPr descr="“A flowchart representation of an if-else statement”" title="" id="1" name="Picture"/>
-            <a:graphic>
-              <a:graphicData uri="http://schemas.openxmlformats.org/drawingml/2006/picture">
-                <pic:pic>
-                  <pic:nvPicPr>
-                    <pic:cNvPr descr="./img/activity_diag_vote_if_else.svg" id="0" name="Picture"/>
-                    <pic:cNvPicPr>
-                      <a:picLocks noChangeArrowheads="1" noChangeAspect="1"/>
-                    </pic:cNvPicPr>
-                  </pic:nvPicPr>
-                  <pic:blipFill>
-                    <a:blip r:embed="rId26"/>
-                    <a:stretch>
-                      <a:fillRect/>
-                    </a:stretch>
-                  </pic:blipFill>
-                  <pic:spPr bwMode="auto">
-                    <a:xfrm>
-                      <a:off x="0" y="0"/>
-                      <a:ext cx="4829175" cy="3086100"/>
-                    </a:xfrm>
-                    <a:prstGeom prst="rect">
-                      <a:avLst/>
-                    </a:prstGeom>
-                    <a:noFill/>
-                    <a:ln w="9525">
-                      <a:noFill/>
-                      <a:headEnd/>
-                      <a:tailEnd/>
-                    </a:ln>
-                  </pic:spPr>
-                </pic:pic>
-              </a:graphicData>
-            </a:graphic>
-          </wp:inline>
-        </w:drawing>
-      </w:r>
-    </w:p>
-    <w:p>
-      <w:pPr>
-        <w:numPr>
-          <w:ilvl w:val="0"/>
-          <w:numId w:val="1000"/>
-        </w:numPr>
-        <w:pStyle w:val="ImageCaption"/>
-      </w:pPr>
-      <w:r>
-        <w:t xml:space="preserve">“</w:t>
-      </w:r>
-      <w:r>
-        <w:t xml:space="preserve">A flowchart representation of an if-else statement</w:t>
-      </w:r>
-      <w:r>
-        <w:t xml:space="preserve">”</w:t>
-      </w:r>
-    </w:p>
-    <w:p>
-      <w:pPr>
-        <w:numPr>
-          <w:ilvl w:val="0"/>
-          <w:numId w:val="1000"/>
-        </w:numPr>
-      </w:pPr>
+      <w:r>
+        <w:br/>
+      </w:r>
       <w:r>
         <w:t xml:space="preserve">Have a look at</w:t>
       </w:r>
       <w:r>
         <w:t xml:space="preserve"> </w:t>
       </w:r>
-      <w:hyperlink r:id="rId27">
+      <w:hyperlink r:id="rId25">
         <w:r>
           <w:rPr>
             <w:rStyle w:val="Hyperlink"/>
@@ -866,7 +826,7 @@
         <w:t xml:space="preserve">.</w:t>
       </w:r>
     </w:p>
-    <w:bookmarkEnd w:id="28"/>
+    <w:bookmarkEnd w:id="26"/>
     <w:sectPr/>
   </w:body>
 </w:document>

</xml_diff>

<commit_message>
Deploying to gh-pages from @ csci-1301/csci-1301.github.io@606e2701e9da2a07b489dfa03b56969d65570d27 🚀
</commit_message>
<xml_diff>
--- a/labs/ClassDiagram/index.docx
+++ b/labs/ClassDiagram/index.docx
@@ -6,6 +6,12 @@
       <w:pPr>
         <w:pStyle w:val="Title"/>
       </w:pPr>
+      <w:r>
+        <w:t xml:space="preserve">UML</w:t>
+      </w:r>
+      <w:r>
+        <w:t xml:space="preserve"> </w:t>
+      </w:r>
       <w:r>
         <w:t xml:space="preserve">Class</w:t>
       </w:r>
@@ -34,7 +40,7 @@
         <w:pStyle w:val="Date"/>
       </w:pPr>
       <w:r>
-        <w:t xml:space="preserve">June  30, 2021 (05:53:54 PM)</w:t>
+        <w:t xml:space="preserve">June  30, 2021 (06:04:10 PM)</w:t>
       </w:r>
     </w:p>
     <w:sdt>
@@ -106,7 +112,7 @@
         <w:t xml:space="preserve">.</w:t>
       </w:r>
     </w:p>
-    <w:bookmarkStart w:id="21" w:name="interpreting-a-uml-class-diagram"/>
+    <w:bookmarkStart w:id="23" w:name="interpreting-a-uml-class-diagram"/>
     <w:p>
       <w:pPr>
         <w:pStyle w:val="Heading1"/>
@@ -115,6 +121,15 @@
         <w:t xml:space="preserve">Interpreting a UML class diagram</w:t>
       </w:r>
     </w:p>
+    <w:bookmarkStart w:id="21" w:name="reading-the-diagram"/>
+    <w:p>
+      <w:pPr>
+        <w:pStyle w:val="Heading2"/>
+      </w:pPr>
+      <w:r>
+        <w:t xml:space="preserve">Reading the diagram</w:t>
+      </w:r>
+    </w:p>
     <w:p>
       <w:pPr>
         <w:pStyle w:val="FirstParagraph"/>
@@ -203,7 +218,7 @@
         <w:rPr>
           <w:rStyle w:val="VerbatimChar"/>
         </w:rPr>
-        <w:t xml:space="preserve">| + Withdraw(amount:decimal):bool           |</w:t>
+        <w:t xml:space="preserve">| + Withdraw(amount:decimal):void           |</w:t>
       </w:r>
       <w:r>
         <w:br/>
@@ -327,6 +342,16 @@
         <w:t xml:space="preserve">we might need two such similar methods?</w:t>
       </w:r>
     </w:p>
+    <w:bookmarkEnd w:id="21"/>
+    <w:bookmarkStart w:id="22" w:name="implementing-the-class"/>
+    <w:p>
+      <w:pPr>
+        <w:pStyle w:val="Heading2"/>
+      </w:pPr>
+      <w:r>
+        <w:t xml:space="preserve">Implementing the class</w:t>
+      </w:r>
+    </w:p>
     <w:p>
       <w:pPr>
         <w:pStyle w:val="FirstParagraph"/>
@@ -447,261 +472,204 @@
         <w:t xml:space="preserve"> </w:t>
       </w:r>
       <w:r>
-        <w:t xml:space="preserve">performs following operation:</w:t>
+        <w:t xml:space="preserve">reduces balance by specified amount.</w:t>
+      </w:r>
+    </w:p>
+    <w:p>
+      <w:pPr>
+        <w:pStyle w:val="FirstParagraph"/>
+      </w:pPr>
+      <w:r>
+        <w:t xml:space="preserve">implement your version of this class in C#.</w:t>
+      </w:r>
+    </w:p>
+    <w:bookmarkEnd w:id="22"/>
+    <w:bookmarkEnd w:id="23"/>
+    <w:bookmarkStart w:id="24" w:name="writing-your-own-class-diagram"/>
+    <w:p>
+      <w:pPr>
+        <w:pStyle w:val="Heading1"/>
+      </w:pPr>
+      <w:r>
+        <w:t xml:space="preserve">Writing your own class diagram</w:t>
+      </w:r>
+    </w:p>
+    <w:p>
+      <w:pPr>
+        <w:pStyle w:val="FirstParagraph"/>
+      </w:pPr>
+      <w:r>
+        <w:t xml:space="preserve">In this next exercise you will practice drawing your own diagram, on paper.</w:t>
       </w:r>
     </w:p>
     <w:p>
       <w:pPr>
         <w:numPr>
-          <w:ilvl w:val="1"/>
+          <w:ilvl w:val="0"/>
           <w:numId w:val="1004"/>
         </w:numPr>
         <w:pStyle w:val="Compact"/>
       </w:pPr>
       <w:r>
-        <w:t xml:space="preserve">if sufficient funds are available, it reduces balance by specified amount and returns</w:t>
-      </w:r>
-      <w:r>
-        <w:t xml:space="preserve"> </w:t>
-      </w:r>
-      <w:r>
-        <w:rPr>
-          <w:rStyle w:val="KeywordTok"/>
-        </w:rPr>
-        <w:t xml:space="preserve">true</w:t>
-      </w:r>
-      <w:r>
-        <w:t xml:space="preserve"> </w:t>
-      </w:r>
-      <w:r>
-        <w:t xml:space="preserve">to indicate withdrawl succeeded</w:t>
+        <w:t xml:space="preserve">Draw the UML class diagram of a PreciseRectangle class.</w:t>
       </w:r>
     </w:p>
     <w:p>
       <w:pPr>
         <w:numPr>
-          <w:ilvl w:val="1"/>
+          <w:ilvl w:val="0"/>
           <w:numId w:val="1004"/>
         </w:numPr>
         <w:pStyle w:val="Compact"/>
       </w:pPr>
       <w:r>
-        <w:t xml:space="preserve">if funds are insufficient, it does nothing to balance, and returns</w:t>
-      </w:r>
-      <w:r>
-        <w:t xml:space="preserve"> </w:t>
-      </w:r>
-      <w:r>
-        <w:rPr>
-          <w:rStyle w:val="KeywordTok"/>
-        </w:rPr>
-        <w:t xml:space="preserve">false</w:t>
-      </w:r>
-      <w:r>
-        <w:t xml:space="preserve"> </w:t>
-      </w:r>
-      <w:r>
-        <w:t xml:space="preserve">to indicate withdrawal was unsuccessful.</w:t>
-      </w:r>
-    </w:p>
-    <w:p>
-      <w:pPr>
-        <w:pStyle w:val="FirstParagraph"/>
-      </w:pPr>
-      <w:r>
-        <w:t xml:space="preserve">implement your version of this class in C#.</w:t>
-      </w:r>
-    </w:p>
-    <w:bookmarkEnd w:id="21"/>
-    <w:bookmarkStart w:id="22" w:name="writing-your-own-class-diagram"/>
-    <w:p>
-      <w:pPr>
-        <w:pStyle w:val="Heading1"/>
-      </w:pPr>
-      <w:r>
-        <w:t xml:space="preserve">Writing your own class diagram</w:t>
-      </w:r>
-    </w:p>
-    <w:p>
-      <w:pPr>
-        <w:pStyle w:val="FirstParagraph"/>
-      </w:pPr>
-      <w:r>
-        <w:t xml:space="preserve">In this next exercise you will practice drawing your own diagram, on paper.</w:t>
+        <w:t xml:space="preserve">It should have two attributes:</w:t>
+      </w:r>
+      <w:r>
+        <w:t xml:space="preserve"> </w:t>
+      </w:r>
+      <w:r>
+        <w:rPr>
+          <w:rStyle w:val="NormalTok"/>
+        </w:rPr>
+        <w:t xml:space="preserve">width</w:t>
+      </w:r>
+      <w:r>
+        <w:t xml:space="preserve"> </w:t>
+      </w:r>
+      <w:r>
+        <w:t xml:space="preserve">and</w:t>
+      </w:r>
+      <w:r>
+        <w:t xml:space="preserve"> </w:t>
+      </w:r>
+      <w:r>
+        <w:rPr>
+          <w:rStyle w:val="NormalTok"/>
+        </w:rPr>
+        <w:t xml:space="preserve">length</w:t>
+      </w:r>
+      <w:r>
+        <w:t xml:space="preserve"> </w:t>
+      </w:r>
+      <w:r>
+        <w:t xml:space="preserve">of type</w:t>
+      </w:r>
+      <w:r>
+        <w:t xml:space="preserve"> </w:t>
+      </w:r>
+      <w:r>
+        <w:rPr>
+          <w:rStyle w:val="DataTypeTok"/>
+        </w:rPr>
+        <w:t xml:space="preserve">double</w:t>
       </w:r>
     </w:p>
     <w:p>
       <w:pPr>
         <w:numPr>
           <w:ilvl w:val="0"/>
+          <w:numId w:val="1004"/>
+        </w:numPr>
+        <w:pStyle w:val="Compact"/>
+      </w:pPr>
+      <w:r>
+        <w:t xml:space="preserve">It should have eight methods:</w:t>
+      </w:r>
+    </w:p>
+    <w:p>
+      <w:pPr>
+        <w:numPr>
+          <w:ilvl w:val="1"/>
           <w:numId w:val="1005"/>
         </w:numPr>
         <w:pStyle w:val="Compact"/>
       </w:pPr>
       <w:r>
-        <w:t xml:space="preserve">Draw the UML class diagram of a PreciseRectangle class.</w:t>
+        <w:t xml:space="preserve">two setters, two getters (i.e., one for each attribute)</w:t>
       </w:r>
     </w:p>
     <w:p>
       <w:pPr>
         <w:numPr>
-          <w:ilvl w:val="0"/>
+          <w:ilvl w:val="1"/>
           <w:numId w:val="1005"/>
         </w:numPr>
         <w:pStyle w:val="Compact"/>
       </w:pPr>
       <w:r>
-        <w:t xml:space="preserve">It should have two attributes:</w:t>
-      </w:r>
-      <w:r>
-        <w:t xml:space="preserve"> </w:t>
-      </w:r>
-      <w:r>
-        <w:rPr>
-          <w:rStyle w:val="NormalTok"/>
-        </w:rPr>
-        <w:t xml:space="preserve">width</w:t>
-      </w:r>
-      <w:r>
-        <w:t xml:space="preserve"> </w:t>
-      </w:r>
-      <w:r>
-        <w:t xml:space="preserve">and</w:t>
-      </w:r>
-      <w:r>
-        <w:t xml:space="preserve"> </w:t>
-      </w:r>
-      <w:r>
-        <w:rPr>
-          <w:rStyle w:val="NormalTok"/>
-        </w:rPr>
-        <w:t xml:space="preserve">length</w:t>
-      </w:r>
-      <w:r>
-        <w:t xml:space="preserve"> </w:t>
-      </w:r>
-      <w:r>
-        <w:t xml:space="preserve">of type</w:t>
-      </w:r>
-      <w:r>
-        <w:t xml:space="preserve"> </w:t>
-      </w:r>
-      <w:r>
-        <w:rPr>
-          <w:rStyle w:val="DataTypeTok"/>
-        </w:rPr>
-        <w:t xml:space="preserve">double</w:t>
+        <w:t xml:space="preserve">one method to compute the area of a precise rectangle</w:t>
       </w:r>
     </w:p>
     <w:p>
       <w:pPr>
         <w:numPr>
-          <w:ilvl w:val="0"/>
+          <w:ilvl w:val="1"/>
           <w:numId w:val="1005"/>
         </w:numPr>
         <w:pStyle w:val="Compact"/>
       </w:pPr>
       <w:r>
-        <w:t xml:space="preserve">It should have eight methods:</w:t>
+        <w:t xml:space="preserve">one method to compute the perimeter of a precise rectangle</w:t>
       </w:r>
     </w:p>
     <w:p>
       <w:pPr>
         <w:numPr>
           <w:ilvl w:val="1"/>
+          <w:numId w:val="1005"/>
+        </w:numPr>
+        <w:pStyle w:val="Compact"/>
+      </w:pPr>
+      <w:r>
+        <w:t xml:space="preserve">one method to swap the length and the width of a precise rectangle</w:t>
+      </w:r>
+    </w:p>
+    <w:p>
+      <w:pPr>
+        <w:numPr>
+          <w:ilvl w:val="1"/>
+          <w:numId w:val="1005"/>
+        </w:numPr>
+        <w:pStyle w:val="Compact"/>
+      </w:pPr>
+      <w:r>
+        <w:t xml:space="preserve">one method to multiply the length and width of a precise rectangle by an ratio given in argument as an integer</w:t>
+      </w:r>
+    </w:p>
+    <w:bookmarkEnd w:id="24"/>
+    <w:bookmarkStart w:id="28" w:name="pushing-further-optional"/>
+    <w:p>
+      <w:pPr>
+        <w:pStyle w:val="Heading1"/>
+      </w:pPr>
+      <w:r>
+        <w:t xml:space="preserve">Pushing Further (Optional)</w:t>
+      </w:r>
+    </w:p>
+    <w:p>
+      <w:pPr>
+        <w:pStyle w:val="FirstParagraph"/>
+      </w:pPr>
+      <w:r>
+        <w:t xml:space="preserve">The following is an independent task, to widen your understanding of UML modelling concepts:</w:t>
+      </w:r>
+    </w:p>
+    <w:p>
+      <w:pPr>
+        <w:numPr>
+          <w:ilvl w:val="0"/>
           <w:numId w:val="1006"/>
         </w:numPr>
         <w:pStyle w:val="Compact"/>
       </w:pPr>
       <w:r>
-        <w:t xml:space="preserve">two setters, two getters (i.e., one for each attribute)</w:t>
-      </w:r>
-    </w:p>
-    <w:p>
-      <w:pPr>
-        <w:numPr>
-          <w:ilvl w:val="1"/>
-          <w:numId w:val="1006"/>
-        </w:numPr>
-        <w:pStyle w:val="Compact"/>
-      </w:pPr>
-      <w:r>
-        <w:t xml:space="preserve">one method to compute the area of a precise rectangle</w:t>
-      </w:r>
-    </w:p>
-    <w:p>
-      <w:pPr>
-        <w:numPr>
-          <w:ilvl w:val="1"/>
-          <w:numId w:val="1006"/>
-        </w:numPr>
-        <w:pStyle w:val="Compact"/>
-      </w:pPr>
-      <w:r>
-        <w:t xml:space="preserve">one method to compute the perimeter of a precise rectangle</w:t>
-      </w:r>
-    </w:p>
-    <w:p>
-      <w:pPr>
-        <w:numPr>
-          <w:ilvl w:val="1"/>
-          <w:numId w:val="1006"/>
-        </w:numPr>
-        <w:pStyle w:val="Compact"/>
-      </w:pPr>
-      <w:r>
-        <w:t xml:space="preserve">one method to swap the length and the width of a precise rectangle</w:t>
-      </w:r>
-    </w:p>
-    <w:p>
-      <w:pPr>
-        <w:numPr>
-          <w:ilvl w:val="1"/>
-          <w:numId w:val="1006"/>
-        </w:numPr>
-        <w:pStyle w:val="Compact"/>
-      </w:pPr>
-      <w:r>
-        <w:t xml:space="preserve">one method to multiply the length and width of a precise rectangle by an ratio given in argument as an integer</w:t>
-      </w:r>
-    </w:p>
-    <w:bookmarkEnd w:id="22"/>
-    <w:bookmarkStart w:id="26" w:name="pushing-further-optional"/>
-    <w:p>
-      <w:pPr>
-        <w:pStyle w:val="Heading1"/>
-      </w:pPr>
-      <w:r>
-        <w:t xml:space="preserve">Pushing Further (Optional)</w:t>
-      </w:r>
-    </w:p>
-    <w:p>
-      <w:pPr>
-        <w:pStyle w:val="FirstParagraph"/>
-      </w:pPr>
-      <w:r>
-        <w:t xml:space="preserve">The following is an independent task, to widen your understanding of UML modelling concepts:</w:t>
-      </w:r>
-    </w:p>
-    <w:p>
-      <w:pPr>
-        <w:numPr>
-          <w:ilvl w:val="0"/>
-          <w:numId w:val="1007"/>
-        </w:numPr>
-      </w:pPr>
-      <w:r>
         <w:t xml:space="preserve">Class diagrams are just a special case of UML diagram. Have a look at</w:t>
       </w:r>
-    </w:p>
-    <w:p>
-      <w:pPr>
-        <w:numPr>
-          <w:ilvl w:val="0"/>
-          <w:numId w:val="1000"/>
-        </w:numPr>
-      </w:pPr>
-      <w:hyperlink r:id="rId23">
+      <w:r>
+        <w:t xml:space="preserve"> </w:t>
+      </w:r>
+      <w:hyperlink r:id="rId25">
         <w:r>
           <w:rPr>
             <w:rStyle w:val="Hyperlink"/>
@@ -709,43 +677,31 @@
           <w:t xml:space="preserve">https://en.wikipedia.org/wiki/Unified_Modeling_Language#Diagrams</w:t>
         </w:r>
       </w:hyperlink>
+      <w:r>
+        <w:t xml:space="preserve"> </w:t>
+      </w:r>
+      <w:r>
+        <w:t xml:space="preserve">In which category are class diagrams: behavior, or structure diagram?</w:t>
+      </w:r>
+      <w:r>
+        <w:br/>
+      </w:r>
     </w:p>
     <w:p>
       <w:pPr>
         <w:numPr>
           <w:ilvl w:val="0"/>
-          <w:numId w:val="1000"/>
+          <w:numId w:val="1006"/>
         </w:numPr>
-      </w:pPr>
-      <w:r>
-        <w:t xml:space="preserve">In which category are class diagrams: behavior, or structure diagram?</w:t>
-      </w:r>
-    </w:p>
-    <w:p>
-      <w:pPr>
-        <w:numPr>
-          <w:ilvl w:val="0"/>
-          <w:numId w:val="1007"/>
-        </w:numPr>
-      </w:pPr>
-      <w:r>
-        <w:t xml:space="preserve">Besides modelling attributes and methods, class diagrams can also represent relationships between classes.</w:t>
-      </w:r>
-      <w:r>
-        <w:br/>
-      </w:r>
-      <w:r>
-        <w:t xml:space="preserve">Have a look at</w:t>
-      </w:r>
-    </w:p>
-    <w:p>
-      <w:pPr>
-        <w:numPr>
-          <w:ilvl w:val="0"/>
-          <w:numId w:val="1000"/>
-        </w:numPr>
-      </w:pPr>
-      <w:hyperlink r:id="rId24">
+        <w:pStyle w:val="Compact"/>
+      </w:pPr>
+      <w:r>
+        <w:t xml:space="preserve">Besides modelling attributes and methods, class diagrams can also represent relationships between classes. Have a look at</w:t>
+      </w:r>
+      <w:r>
+        <w:t xml:space="preserve"> </w:t>
+      </w:r>
+      <w:hyperlink r:id="rId26">
         <w:r>
           <w:rPr>
             <w:rStyle w:val="Hyperlink"/>
@@ -753,44 +709,28 @@
           <w:t xml:space="preserve">https://en.wikipedia.org/wiki/Class_diagram/</w:t>
         </w:r>
       </w:hyperlink>
+      <w:r>
+        <w:t xml:space="preserve"> </w:t>
+      </w:r>
+      <w:r>
+        <w:t xml:space="preserve">for more examples of class diagrams and its uses.</w:t>
+      </w:r>
     </w:p>
     <w:p>
       <w:pPr>
         <w:numPr>
           <w:ilvl w:val="0"/>
-          <w:numId w:val="1000"/>
+          <w:numId w:val="1006"/>
         </w:numPr>
-      </w:pPr>
-      <w:r>
-        <w:t xml:space="preserve">for more examples of class diagrams and its uses.</w:t>
-      </w:r>
-    </w:p>
-    <w:p>
-      <w:pPr>
-        <w:numPr>
-          <w:ilvl w:val="0"/>
-          <w:numId w:val="1007"/>
-        </w:numPr>
-      </w:pPr>
-      <w:r>
-        <w:t xml:space="preserve">Activity Diagram is another type of UML diagram for representing program actions.</w:t>
-      </w:r>
-      <w:r>
-        <w:t xml:space="preserve"> </w:t>
-      </w:r>
-      <w:r>
-        <w:t xml:space="preserve">You will occasionally see activity diagrams in the lecture notes.</w:t>
-      </w:r>
-      <w:r>
-        <w:br/>
-      </w:r>
-      <w:r>
-        <w:t xml:space="preserve">Have a look at</w:t>
-      </w:r>
-      <w:r>
-        <w:t xml:space="preserve"> </w:t>
-      </w:r>
-      <w:hyperlink r:id="rId25">
+        <w:pStyle w:val="Compact"/>
+      </w:pPr>
+      <w:r>
+        <w:t xml:space="preserve">Activity Diagram is another type of UML diagram for representing program actions. You will occasionally see activity diagrams in the lecture notes. Have a look at</w:t>
+      </w:r>
+      <w:r>
+        <w:t xml:space="preserve"> </w:t>
+      </w:r>
+      <w:hyperlink r:id="rId27">
         <w:r>
           <w:rPr>
             <w:rStyle w:val="Hyperlink"/>
@@ -802,13 +742,7 @@
         <w:t xml:space="preserve"> </w:t>
       </w:r>
       <w:r>
-        <w:t xml:space="preserve">and try to</w:t>
-      </w:r>
-      <w:r>
-        <w:t xml:space="preserve"> </w:t>
-      </w:r>
-      <w:r>
-        <w:t xml:space="preserve">understand the example:</w:t>
+        <w:t xml:space="preserve">and try to understand the example:</w:t>
       </w:r>
       <w:r>
         <w:t xml:space="preserve"> </w:t>
@@ -826,7 +760,7 @@
         <w:t xml:space="preserve">.</w:t>
       </w:r>
     </w:p>
-    <w:bookmarkEnd w:id="26"/>
+    <w:bookmarkEnd w:id="28"/>
     <w:sectPr/>
   </w:body>
 </w:document>
@@ -1161,42 +1095,39 @@
     </w:lvlOverride>
   </w:num>
   <w:num w:numId="1004">
+    <w:abstractNumId w:val="99201"/>
+    <w:lvlOverride w:ilvl="0">
+      <w:startOverride w:val="1"/>
+    </w:lvlOverride>
+    <w:lvlOverride w:ilvl="1">
+      <w:startOverride w:val="1"/>
+    </w:lvlOverride>
+    <w:lvlOverride w:ilvl="2">
+      <w:startOverride w:val="1"/>
+    </w:lvlOverride>
+    <w:lvlOverride w:ilvl="3">
+      <w:startOverride w:val="1"/>
+    </w:lvlOverride>
+    <w:lvlOverride w:ilvl="4">
+      <w:startOverride w:val="1"/>
+    </w:lvlOverride>
+    <w:lvlOverride w:ilvl="5">
+      <w:startOverride w:val="1"/>
+    </w:lvlOverride>
+    <w:lvlOverride w:ilvl="6">
+      <w:startOverride w:val="1"/>
+    </w:lvlOverride>
+    <w:lvlOverride w:ilvl="7">
+      <w:startOverride w:val="1"/>
+    </w:lvlOverride>
+    <w:lvlOverride w:ilvl="8">
+      <w:startOverride w:val="1"/>
+    </w:lvlOverride>
+  </w:num>
+  <w:num w:numId="1005">
     <w:abstractNumId w:val="991"/>
   </w:num>
-  <w:num w:numId="1005">
-    <w:abstractNumId w:val="99201"/>
-    <w:lvlOverride w:ilvl="0">
-      <w:startOverride w:val="1"/>
-    </w:lvlOverride>
-    <w:lvlOverride w:ilvl="1">
-      <w:startOverride w:val="1"/>
-    </w:lvlOverride>
-    <w:lvlOverride w:ilvl="2">
-      <w:startOverride w:val="1"/>
-    </w:lvlOverride>
-    <w:lvlOverride w:ilvl="3">
-      <w:startOverride w:val="1"/>
-    </w:lvlOverride>
-    <w:lvlOverride w:ilvl="4">
-      <w:startOverride w:val="1"/>
-    </w:lvlOverride>
-    <w:lvlOverride w:ilvl="5">
-      <w:startOverride w:val="1"/>
-    </w:lvlOverride>
-    <w:lvlOverride w:ilvl="6">
-      <w:startOverride w:val="1"/>
-    </w:lvlOverride>
-    <w:lvlOverride w:ilvl="7">
-      <w:startOverride w:val="1"/>
-    </w:lvlOverride>
-    <w:lvlOverride w:ilvl="8">
-      <w:startOverride w:val="1"/>
-    </w:lvlOverride>
-  </w:num>
   <w:num w:numId="1006">
-    <w:abstractNumId w:val="991"/>
-  </w:num>
-  <w:num w:numId="1007">
     <w:abstractNumId w:val="99201"/>
     <w:lvlOverride w:ilvl="0">
       <w:startOverride w:val="1"/>

</xml_diff>

<commit_message>
Deploying to gh-pages from @ csci-1301/csci-1301.github.io@0f7d260ac1e1d24960a0a5b09620c593120f6304 🚀
</commit_message>
<xml_diff>
--- a/labs/ClassDiagram/index.docx
+++ b/labs/ClassDiagram/index.docx
@@ -40,7 +40,7 @@
         <w:pStyle w:val="Date"/>
       </w:pPr>
       <w:r>
-        <w:t xml:space="preserve">June  30, 2021 (06:04:10 PM)</w:t>
+        <w:t xml:space="preserve">June  30, 2021 (06:13:20 PM)</w:t>
       </w:r>
     </w:p>
     <w:sdt>
@@ -263,7 +263,19 @@
         <w:pStyle w:val="Compact"/>
       </w:pPr>
       <w:r>
-        <w:t xml:space="preserve">How many methods does this class have?</w:t>
+        <w:t xml:space="preserve">What is the data type of</w:t>
+      </w:r>
+      <w:r>
+        <w:t xml:space="preserve"> </w:t>
+      </w:r>
+      <w:r>
+        <w:rPr>
+          <w:rStyle w:val="NormalTok"/>
+        </w:rPr>
+        <w:t xml:space="preserve">balance</w:t>
+      </w:r>
+      <w:r>
+        <w:t xml:space="preserve">?</w:t>
       </w:r>
     </w:p>
     <w:p>
@@ -275,6 +287,60 @@
         <w:pStyle w:val="Compact"/>
       </w:pPr>
       <w:r>
+        <w:t xml:space="preserve">How many methods does this class have?</w:t>
+      </w:r>
+    </w:p>
+    <w:p>
+      <w:pPr>
+        <w:numPr>
+          <w:ilvl w:val="0"/>
+          <w:numId w:val="1001"/>
+        </w:numPr>
+        <w:pStyle w:val="Compact"/>
+      </w:pPr>
+      <w:r>
+        <w:t xml:space="preserve">What is the significance of</w:t>
+      </w:r>
+      <w:r>
+        <w:t xml:space="preserve"> </w:t>
+      </w:r>
+      <w:r>
+        <w:rPr>
+          <w:rStyle w:val="OperatorTok"/>
+        </w:rPr>
+        <w:t xml:space="preserve">+</w:t>
+      </w:r>
+      <w:r>
+        <w:t xml:space="preserve"> </w:t>
+      </w:r>
+      <w:r>
+        <w:t xml:space="preserve">and</w:t>
+      </w:r>
+      <w:r>
+        <w:t xml:space="preserve"> </w:t>
+      </w:r>
+      <w:r>
+        <w:rPr>
+          <w:rStyle w:val="OperatorTok"/>
+        </w:rPr>
+        <w:t xml:space="preserve">-</w:t>
+      </w:r>
+      <w:r>
+        <w:t xml:space="preserve"> </w:t>
+      </w:r>
+      <w:r>
+        <w:t xml:space="preserve">in the diagram?</w:t>
+      </w:r>
+    </w:p>
+    <w:p>
+      <w:pPr>
+        <w:numPr>
+          <w:ilvl w:val="0"/>
+          <w:numId w:val="1001"/>
+        </w:numPr>
+        <w:pStyle w:val="Compact"/>
+      </w:pPr>
+      <w:r>
         <w:t xml:space="preserve">You will notice that there are two similar methods:</w:t>
       </w:r>
       <w:r>
@@ -405,7 +471,7 @@
         <w:t xml:space="preserve"> </w:t>
       </w:r>
       <w:r>
-        <w:t xml:space="preserve">displays the current balance at the screen formatted as currency, for example:</w:t>
+        <w:t xml:space="preserve">displays the current balance at the screen formatted as currency,</w:t>
       </w:r>
     </w:p>
     <w:p>
@@ -414,6 +480,17 @@
           <w:ilvl w:val="0"/>
           <w:numId w:val="1000"/>
         </w:numPr>
+      </w:pPr>
+      <w:r>
+        <w:t xml:space="preserve">for example:</w:t>
+      </w:r>
+    </w:p>
+    <w:p>
+      <w:pPr>
+        <w:numPr>
+          <w:ilvl w:val="0"/>
+          <w:numId w:val="1000"/>
+        </w:numPr>
         <w:pStyle w:val="SourceCode"/>
       </w:pPr>
       <w:r>
@@ -472,7 +549,19 @@
         <w:t xml:space="preserve"> </w:t>
       </w:r>
       <w:r>
-        <w:t xml:space="preserve">reduces balance by specified amount.</w:t>
+        <w:t xml:space="preserve">reduces balance by specified</w:t>
+      </w:r>
+      <w:r>
+        <w:t xml:space="preserve"> </w:t>
+      </w:r>
+      <w:r>
+        <w:rPr>
+          <w:rStyle w:val="NormalTok"/>
+        </w:rPr>
+        <w:t xml:space="preserve">amount</w:t>
+      </w:r>
+      <w:r>
+        <w:t xml:space="preserve">.</w:t>
       </w:r>
     </w:p>
     <w:p>
@@ -480,18 +569,24 @@
         <w:pStyle w:val="FirstParagraph"/>
       </w:pPr>
       <w:r>
-        <w:t xml:space="preserve">implement your version of this class in C#.</w:t>
+        <w:t xml:space="preserve">implement your version of this class in C#. For completeness, after you are done you should</w:t>
+      </w:r>
+      <w:r>
+        <w:t xml:space="preserve"> </w:t>
+      </w:r>
+      <w:r>
+        <w:t xml:space="preserve">instantiate an object of the class and ensure it works as described.</w:t>
       </w:r>
     </w:p>
     <w:bookmarkEnd w:id="22"/>
     <w:bookmarkEnd w:id="23"/>
-    <w:bookmarkStart w:id="24" w:name="writing-your-own-class-diagram"/>
+    <w:bookmarkStart w:id="24" w:name="creating-your-own-class-diagram"/>
     <w:p>
       <w:pPr>
         <w:pStyle w:val="Heading1"/>
       </w:pPr>
       <w:r>
-        <w:t xml:space="preserve">Writing your own class diagram</w:t>
+        <w:t xml:space="preserve">Creating your own class diagram</w:t>
       </w:r>
     </w:p>
     <w:p>

</xml_diff>

<commit_message>
Deploying to gh-pages from @ csci-1301/csci-1301.github.io@d6d18b5d5e098e49f1f5bfb01a325e849f033cce 🚀
</commit_message>
<xml_diff>
--- a/labs/ClassDiagram/index.docx
+++ b/labs/ClassDiagram/index.docx
@@ -40,7 +40,7 @@
         <w:pStyle w:val="Date"/>
       </w:pPr>
       <w:r>
-        <w:t xml:space="preserve">June  30, 2021 (06:13:20 PM)</w:t>
+        <w:t xml:space="preserve">June  30, 2021 (06:22:29 PM)</w:t>
       </w:r>
     </w:p>
     <w:sdt>
@@ -606,7 +606,22 @@
         <w:pStyle w:val="Compact"/>
       </w:pPr>
       <w:r>
-        <w:t xml:space="preserve">Draw the UML class diagram of a PreciseRectangle class.</w:t>
+        <w:t xml:space="preserve">Draw the UML class diagram of a</w:t>
+      </w:r>
+      <w:r>
+        <w:t xml:space="preserve"> </w:t>
+      </w:r>
+      <w:r>
+        <w:rPr>
+          <w:rStyle w:val="NormalTok"/>
+        </w:rPr>
+        <w:t xml:space="preserve">PreciseRectangle</w:t>
+      </w:r>
+      <w:r>
+        <w:t xml:space="preserve"> </w:t>
+      </w:r>
+      <w:r>
+        <w:t xml:space="preserve">class.</w:t>
       </w:r>
     </w:p>
     <w:p>
@@ -693,7 +708,16 @@
         <w:pStyle w:val="Compact"/>
       </w:pPr>
       <w:r>
-        <w:t xml:space="preserve">one method to compute the area of a precise rectangle</w:t>
+        <w:rPr>
+          <w:rStyle w:val="NormalTok"/>
+        </w:rPr>
+        <w:t xml:space="preserve">ComputeArea</w:t>
+      </w:r>
+      <w:r>
+        <w:t xml:space="preserve"> </w:t>
+      </w:r>
+      <w:r>
+        <w:t xml:space="preserve">method to compute the area of a precise rectangle</w:t>
       </w:r>
     </w:p>
     <w:p>
@@ -705,7 +729,16 @@
         <w:pStyle w:val="Compact"/>
       </w:pPr>
       <w:r>
-        <w:t xml:space="preserve">one method to compute the perimeter of a precise rectangle</w:t>
+        <w:rPr>
+          <w:rStyle w:val="NormalTok"/>
+        </w:rPr>
+        <w:t xml:space="preserve">ComputePerimeter</w:t>
+      </w:r>
+      <w:r>
+        <w:t xml:space="preserve"> </w:t>
+      </w:r>
+      <w:r>
+        <w:t xml:space="preserve">method to compute the perimeter of a precise rectangle</w:t>
       </w:r>
     </w:p>
     <w:p>
@@ -717,7 +750,16 @@
         <w:pStyle w:val="Compact"/>
       </w:pPr>
       <w:r>
-        <w:t xml:space="preserve">one method to swap the length and the width of a precise rectangle</w:t>
+        <w:rPr>
+          <w:rStyle w:val="NormalTok"/>
+        </w:rPr>
+        <w:t xml:space="preserve">Swap</w:t>
+      </w:r>
+      <w:r>
+        <w:t xml:space="preserve"> </w:t>
+      </w:r>
+      <w:r>
+        <w:t xml:space="preserve">method to swap the length and the width of a precise rectangle</w:t>
       </w:r>
     </w:p>
     <w:p>
@@ -729,7 +771,25 @@
         <w:pStyle w:val="Compact"/>
       </w:pPr>
       <w:r>
-        <w:t xml:space="preserve">one method to multiply the length and width of a precise rectangle by an ratio given in argument as an integer</w:t>
+        <w:rPr>
+          <w:rStyle w:val="NormalTok"/>
+        </w:rPr>
+        <w:t xml:space="preserve">Multiply</w:t>
+      </w:r>
+      <w:r>
+        <w:t xml:space="preserve"> </w:t>
+      </w:r>
+      <w:r>
+        <w:t xml:space="preserve">method to multiply the length and width of a precise rectangle by an ratio given in argument as an integer (</w:t>
+      </w:r>
+      <w:r>
+        <w:rPr>
+          <w:rStyle w:val="DataTypeTok"/>
+        </w:rPr>
+        <w:t xml:space="preserve">int</w:t>
+      </w:r>
+      <w:r>
+        <w:t xml:space="preserve">)</w:t>
       </w:r>
     </w:p>
     <w:bookmarkEnd w:id="24"/>

</xml_diff>

<commit_message>
Deploying to gh-pages from @ csci-1301/csci-1301.github.io@4417ebb4f08660d6a6b4b2b288de07c762c24c4a 🚀
</commit_message>
<xml_diff>
--- a/labs/ClassDiagram/index.docx
+++ b/labs/ClassDiagram/index.docx
@@ -40,7 +40,7 @@
         <w:pStyle w:val="Date"/>
       </w:pPr>
       <w:r>
-        <w:t xml:space="preserve">June  30, 2021 (06:22:29 PM)</w:t>
+        <w:t xml:space="preserve">July   1, 2021 (10:35:21 AM)</w:t>
       </w:r>
     </w:p>
     <w:sdt>
@@ -780,7 +780,23 @@
         <w:t xml:space="preserve"> </w:t>
       </w:r>
       <w:r>
-        <w:t xml:space="preserve">method to multiply the length and width of a precise rectangle by an ratio given in argument as an integer (</w:t>
+        <w:t xml:space="preserve">method to multiply the length</w:t>
+      </w:r>
+      <w:r>
+        <w:t xml:space="preserve"> </w:t>
+      </w:r>
+      <w:r>
+        <w:rPr>
+          <w:iCs/>
+          <w:i/>
+        </w:rPr>
+        <w:t xml:space="preserve">and</w:t>
+      </w:r>
+      <w:r>
+        <w:t xml:space="preserve"> </w:t>
+      </w:r>
+      <w:r>
+        <w:t xml:space="preserve">width of a precise rectangle by an ratio given in argument as an integer (</w:t>
       </w:r>
       <w:r>
         <w:rPr>
@@ -833,10 +849,7 @@
         </w:r>
       </w:hyperlink>
       <w:r>
-        <w:t xml:space="preserve"> </w:t>
-      </w:r>
-      <w:r>
-        <w:t xml:space="preserve">In which category are class diagrams: behavior, or structure diagram?</w:t>
+        <w:t xml:space="preserve">. In which category are class diagrams: behavior, or structure diagram?</w:t>
       </w:r>
       <w:r>
         <w:br/>
@@ -861,7 +874,7 @@
           <w:rPr>
             <w:rStyle w:val="Hyperlink"/>
           </w:rPr>
-          <w:t xml:space="preserve">https://en.wikipedia.org/wiki/Class_diagram/</w:t>
+          <w:t xml:space="preserve">https://en.wikipedia.org/wiki/Class_diagram</w:t>
         </w:r>
       </w:hyperlink>
       <w:r>

</xml_diff>

<commit_message>
Deploying to gh-pages from @ csci-1301/csci-1301.github.io@00f6a5bb832dbc92aaf468bf3ec09d50ef27966b 🚀
</commit_message>
<xml_diff>
--- a/labs/ClassDiagram/index.docx
+++ b/labs/ClassDiagram/index.docx
@@ -40,7 +40,7 @@
         <w:pStyle w:val="Date"/>
       </w:pPr>
       <w:r>
-        <w:t xml:space="preserve">February   8, 2022 (05:58:25 PM)</w:t>
+        <w:t xml:space="preserve">February  18, 2022 (01:32:13 PM)</w:t>
       </w:r>
     </w:p>
     <w:sdt>
@@ -615,7 +615,7 @@
         <w:rPr>
           <w:rStyle w:val="NormalTok"/>
         </w:rPr>
-        <w:t xml:space="preserve">PreciseRectangle</w:t>
+        <w:t xml:space="preserve">Rectangle</w:t>
       </w:r>
       <w:r>
         <w:t xml:space="preserve"> </w:t>
@@ -672,7 +672,7 @@
         <w:rPr>
           <w:rStyle w:val="DataTypeTok"/>
         </w:rPr>
-        <w:t xml:space="preserve">double</w:t>
+        <w:t xml:space="preserve">int</w:t>
       </w:r>
     </w:p>
     <w:p>
@@ -821,6 +821,44 @@
     <w:p>
       <w:pPr>
         <w:pStyle w:val="FirstParagraph"/>
+      </w:pPr>
+      <w:r>
+        <w:t xml:space="preserve">Do the same thing you did for the</w:t>
+      </w:r>
+      <w:r>
+        <w:t xml:space="preserve"> </w:t>
+      </w:r>
+      <w:r>
+        <w:rPr>
+          <w:rStyle w:val="NormalTok"/>
+        </w:rPr>
+        <w:t xml:space="preserve">Rectangle</w:t>
+      </w:r>
+      <w:r>
+        <w:t xml:space="preserve"> </w:t>
+      </w:r>
+      <w:r>
+        <w:t xml:space="preserve">class for a</w:t>
+      </w:r>
+      <w:r>
+        <w:t xml:space="preserve"> </w:t>
+      </w:r>
+      <w:r>
+        <w:rPr>
+          <w:rStyle w:val="NormalTok"/>
+        </w:rPr>
+        <w:t xml:space="preserve">PreciseRectangle</w:t>
+      </w:r>
+      <w:r>
+        <w:t xml:space="preserve"> </w:t>
+      </w:r>
+      <w:r>
+        <w:t xml:space="preserve">class.</w:t>
+      </w:r>
+    </w:p>
+    <w:p>
+      <w:pPr>
+        <w:pStyle w:val="BodyText"/>
       </w:pPr>
       <w:r>
         <w:t xml:space="preserve">The following is an independent task, to widen your understanding of UML modelling concepts:</w:t>

</xml_diff>